<commit_message>
Shallow Nerural Network using nntoolbox
</commit_message>
<xml_diff>
--- a/Report.docx
+++ b/Report.docx
@@ -269,51 +269,13 @@
           <w:rFonts w:ascii="Times New Roman" w:hAnsi="Times New Roman" w:cs="Times New Roman"/>
           <w:sz w:val="28"/>
         </w:rPr>
-        <w:t xml:space="preserve"> this case, the hyper plain shows the </w:t>
-      </w:r>
-      <w:r>
-        <w:rPr>
-          <w:rFonts w:ascii="Times New Roman" w:hAnsi="Times New Roman" w:cs="Times New Roman"/>
-          <w:sz w:val="28"/>
-        </w:rPr>
-        <w:t xml:space="preserve">well </w:t>
-      </w:r>
-      <w:r>
-        <w:rPr>
-          <w:rFonts w:ascii="Times New Roman" w:hAnsi="Times New Roman" w:cs="Times New Roman"/>
-          <w:sz w:val="28"/>
-        </w:rPr>
-        <w:t xml:space="preserve">partition of the </w:t>
-      </w:r>
-      <w:r>
-        <w:rPr>
-          <w:rFonts w:ascii="Times New Roman" w:hAnsi="Times New Roman" w:cs="Times New Roman"/>
-          <w:sz w:val="28"/>
-        </w:rPr>
-        <w:t xml:space="preserve">binary </w:t>
-      </w:r>
-      <w:r>
-        <w:rPr>
-          <w:rFonts w:ascii="Times New Roman" w:hAnsi="Times New Roman" w:cs="Times New Roman"/>
-          <w:sz w:val="28"/>
-        </w:rPr>
-        <w:t>dataset</w:t>
-      </w:r>
-      <w:r>
-        <w:rPr>
-          <w:rFonts w:ascii="Times New Roman" w:hAnsi="Times New Roman" w:cs="Times New Roman"/>
-          <w:sz w:val="28"/>
-        </w:rPr>
-        <w:t xml:space="preserve"> (Graph 1).</w:t>
+        <w:t xml:space="preserve"> this case, the hyper plain shows the well partition of the binary dataset (Graph 1).</w:t>
       </w:r>
     </w:p>
     <w:p>
       <w:pPr>
         <w:keepNext/>
         <w:jc w:val="center"/>
-        <w:rPr>
-          <w:rFonts w:hint="eastAsia"/>
-        </w:rPr>
       </w:pPr>
       <w:r>
         <w:rPr>
@@ -451,9 +413,6 @@
     <w:p>
       <w:pPr>
         <w:keepNext/>
-        <w:rPr>
-          <w:rFonts w:hint="eastAsia"/>
-        </w:rPr>
       </w:pPr>
       <w:r>
         <w:rPr>
@@ -615,7 +574,21 @@
           <w:rFonts w:ascii="Times New Roman" w:hAnsi="Times New Roman" w:cs="Times New Roman"/>
           <w:sz w:val="28"/>
         </w:rPr>
-        <w:t xml:space="preserve">, so from Graph 3 we can see that the </w:t>
+        <w:t>, so from Graph 3</w:t>
+      </w:r>
+      <w:r>
+        <w:rPr>
+          <w:rFonts w:ascii="Times New Roman" w:hAnsi="Times New Roman" w:cs="Times New Roman" w:hint="eastAsia"/>
+          <w:sz w:val="28"/>
+        </w:rPr>
+        <w:t>a</w:t>
+      </w:r>
+      <w:r>
+        <w:rPr>
+          <w:rFonts w:ascii="Times New Roman" w:hAnsi="Times New Roman" w:cs="Times New Roman"/>
+          <w:sz w:val="28"/>
+        </w:rPr>
+        <w:t xml:space="preserve"> we can see that the </w:t>
       </w:r>
       <w:r>
         <w:rPr>
@@ -635,10 +608,10 @@
           <w:noProof/>
         </w:rPr>
         <w:drawing>
-          <wp:inline distT="0" distB="0" distL="0" distR="0" wp14:anchorId="66E6F29A" wp14:editId="64E4E013">
-            <wp:extent cx="4790440" cy="3268509"/>
-            <wp:effectExtent l="0" t="0" r="0" b="8255"/>
-            <wp:docPr id="5" name="图片 5"/>
+          <wp:inline distT="0" distB="0" distL="0" distR="0" wp14:anchorId="7940DDB8" wp14:editId="64DF759C">
+            <wp:extent cx="4572000" cy="3223668"/>
+            <wp:effectExtent l="0" t="0" r="0" b="0"/>
+            <wp:docPr id="1" name="图片 1"/>
             <wp:cNvGraphicFramePr>
               <a:graphicFrameLocks xmlns:a="http://schemas.openxmlformats.org/drawingml/2006/main" noChangeAspect="1"/>
             </wp:cNvGraphicFramePr>
@@ -646,7 +619,7 @@
               <a:graphicData uri="http://schemas.openxmlformats.org/drawingml/2006/picture">
                 <pic:pic xmlns:pic="http://schemas.openxmlformats.org/drawingml/2006/picture">
                   <pic:nvPicPr>
-                    <pic:cNvPr id="0" name="Picture 12"/>
+                    <pic:cNvPr id="0" name="Picture 1"/>
                     <pic:cNvPicPr>
                       <a:picLocks noChangeAspect="1" noChangeArrowheads="1"/>
                     </pic:cNvPicPr>
@@ -659,13 +632,13 @@
                         </a:ext>
                       </a:extLst>
                     </a:blip>
-                    <a:srcRect t="3215" b="5711"/>
+                    <a:srcRect b="5989"/>
                     <a:stretch/>
                   </pic:blipFill>
                   <pic:spPr bwMode="auto">
                     <a:xfrm>
                       <a:off x="0" y="0"/>
-                      <a:ext cx="4794485" cy="3271269"/>
+                      <a:ext cx="4578587" cy="3228313"/>
                     </a:xfrm>
                     <a:prstGeom prst="rect">
                       <a:avLst/>
@@ -686,21 +659,179 @@
           </wp:inline>
         </w:drawing>
       </w:r>
-      <w:bookmarkStart w:id="0" w:name="_GoBack"/>
-      <w:bookmarkEnd w:id="0"/>
     </w:p>
     <w:p>
       <w:pPr>
         <w:pStyle w:val="a9"/>
         <w:jc w:val="center"/>
         <w:rPr>
+          <w:rFonts w:ascii="Times New Roman" w:hAnsi="Times New Roman" w:cs="Times New Roman"/>
+          <w:sz w:val="24"/>
+        </w:rPr>
+      </w:pPr>
+      <w:r>
+        <w:rPr>
+          <w:rFonts w:ascii="Times New Roman" w:hAnsi="Times New Roman" w:cs="Times New Roman"/>
+          <w:sz w:val="24"/>
+        </w:rPr>
+        <w:t xml:space="preserve">Graph </w:t>
+      </w:r>
+      <w:r>
+        <w:rPr>
+          <w:rFonts w:ascii="Times New Roman" w:hAnsi="Times New Roman" w:cs="Times New Roman"/>
+          <w:sz w:val="24"/>
+        </w:rPr>
+        <w:fldChar w:fldCharType="begin"/>
+      </w:r>
+      <w:r>
+        <w:rPr>
+          <w:rFonts w:ascii="Times New Roman" w:hAnsi="Times New Roman" w:cs="Times New Roman"/>
+          <w:sz w:val="24"/>
+        </w:rPr>
+        <w:instrText xml:space="preserve"> SEQ Graph \* ARABIC </w:instrText>
+      </w:r>
+      <w:r>
+        <w:rPr>
+          <w:rFonts w:ascii="Times New Roman" w:hAnsi="Times New Roman" w:cs="Times New Roman"/>
+          <w:sz w:val="24"/>
+        </w:rPr>
+        <w:fldChar w:fldCharType="separate"/>
+      </w:r>
+      <w:r>
+        <w:rPr>
+          <w:rFonts w:ascii="Times New Roman" w:hAnsi="Times New Roman" w:cs="Times New Roman"/>
+          <w:noProof/>
+          <w:sz w:val="24"/>
+        </w:rPr>
+        <w:t>3</w:t>
+      </w:r>
+      <w:r>
+        <w:rPr>
+          <w:rFonts w:ascii="Times New Roman" w:hAnsi="Times New Roman" w:cs="Times New Roman"/>
+          <w:sz w:val="24"/>
+        </w:rPr>
+        <w:fldChar w:fldCharType="end"/>
+      </w:r>
+      <w:r>
+        <w:rPr>
           <w:rFonts w:ascii="Times New Roman" w:hAnsi="Times New Roman" w:cs="Times New Roman" w:hint="eastAsia"/>
           <w:sz w:val="24"/>
         </w:rPr>
+        <w:t>a</w:t>
+      </w:r>
+      <w:bookmarkStart w:id="0" w:name="_GoBack"/>
+      <w:bookmarkEnd w:id="0"/>
+    </w:p>
+    <w:p>
+      <w:pPr>
+        <w:rPr>
+          <w:rFonts w:ascii="Times New Roman" w:hAnsi="Times New Roman" w:cs="Times New Roman"/>
+          <w:sz w:val="28"/>
+        </w:rPr>
       </w:pPr>
       <w:r>
         <w:rPr>
           <w:rFonts w:ascii="Times New Roman" w:hAnsi="Times New Roman" w:cs="Times New Roman"/>
+          <w:sz w:val="28"/>
+        </w:rPr>
+        <w:lastRenderedPageBreak/>
+        <w:t>S</w:t>
+      </w:r>
+      <w:r>
+        <w:rPr>
+          <w:rFonts w:ascii="Times New Roman" w:hAnsi="Times New Roman" w:cs="Times New Roman" w:hint="eastAsia"/>
+          <w:sz w:val="28"/>
+        </w:rPr>
+        <w:t>o</w:t>
+      </w:r>
+      <w:r>
+        <w:rPr>
+          <w:rFonts w:ascii="Times New Roman" w:hAnsi="Times New Roman" w:cs="Times New Roman"/>
+          <w:sz w:val="28"/>
+        </w:rPr>
+        <w:t xml:space="preserve"> far, we show the </w:t>
+      </w:r>
+      <w:r>
+        <w:rPr>
+          <w:rFonts w:ascii="Times New Roman" w:hAnsi="Times New Roman" w:cs="Times New Roman"/>
+          <w:sz w:val="28"/>
+        </w:rPr>
+        <w:t>Non-convergence of the parameters of the perceptron, and the Graph 3b shows the incorrect-partition of the dataset as follows:</w:t>
+      </w:r>
+    </w:p>
+    <w:p>
+      <w:pPr>
+        <w:keepNext/>
+      </w:pPr>
+      <w:r>
+        <w:rPr>
+          <w:noProof/>
+        </w:rPr>
+        <w:drawing>
+          <wp:inline distT="0" distB="0" distL="0" distR="0" wp14:anchorId="2F9AB588" wp14:editId="7377E00A">
+            <wp:extent cx="5273886" cy="3703320"/>
+            <wp:effectExtent l="0" t="0" r="3175" b="0"/>
+            <wp:docPr id="4" name="图片 4"/>
+            <wp:cNvGraphicFramePr>
+              <a:graphicFrameLocks xmlns:a="http://schemas.openxmlformats.org/drawingml/2006/main" noChangeAspect="1"/>
+            </wp:cNvGraphicFramePr>
+            <a:graphic xmlns:a="http://schemas.openxmlformats.org/drawingml/2006/main">
+              <a:graphicData uri="http://schemas.openxmlformats.org/drawingml/2006/picture">
+                <pic:pic xmlns:pic="http://schemas.openxmlformats.org/drawingml/2006/picture">
+                  <pic:nvPicPr>
+                    <pic:cNvPr id="0" name="Picture 3"/>
+                    <pic:cNvPicPr>
+                      <a:picLocks noChangeAspect="1" noChangeArrowheads="1"/>
+                    </pic:cNvPicPr>
+                  </pic:nvPicPr>
+                  <pic:blipFill rotWithShape="1">
+                    <a:blip r:embed="rId9">
+                      <a:extLst>
+                        <a:ext uri="{28A0092B-C50C-407E-A947-70E740481C1C}">
+                          <a14:useLocalDpi xmlns:a14="http://schemas.microsoft.com/office/drawing/2010/main" val="0"/>
+                        </a:ext>
+                      </a:extLst>
+                    </a:blip>
+                    <a:srcRect b="6374"/>
+                    <a:stretch/>
+                  </pic:blipFill>
+                  <pic:spPr bwMode="auto">
+                    <a:xfrm>
+                      <a:off x="0" y="0"/>
+                      <a:ext cx="5274310" cy="3703618"/>
+                    </a:xfrm>
+                    <a:prstGeom prst="rect">
+                      <a:avLst/>
+                    </a:prstGeom>
+                    <a:noFill/>
+                    <a:ln>
+                      <a:noFill/>
+                    </a:ln>
+                    <a:extLst>
+                      <a:ext uri="{53640926-AAD7-44D8-BBD7-CCE9431645EC}">
+                        <a14:shadowObscured xmlns:a14="http://schemas.microsoft.com/office/drawing/2010/main"/>
+                      </a:ext>
+                    </a:extLst>
+                  </pic:spPr>
+                </pic:pic>
+              </a:graphicData>
+            </a:graphic>
+          </wp:inline>
+        </w:drawing>
+      </w:r>
+    </w:p>
+    <w:p>
+      <w:pPr>
+        <w:pStyle w:val="a9"/>
+        <w:jc w:val="center"/>
+        <w:rPr>
+          <w:rFonts w:ascii="Times New Roman" w:hAnsi="Times New Roman" w:cs="Times New Roman" w:hint="eastAsia"/>
+          <w:sz w:val="24"/>
+        </w:rPr>
+      </w:pPr>
+      <w:r>
+        <w:rPr>
+          <w:rFonts w:ascii="Times New Roman" w:hAnsi="Times New Roman" w:cs="Times New Roman"/>
           <w:sz w:val="24"/>
         </w:rPr>
         <w:t xml:space="preserve">Graph </w:t>
@@ -710,40 +841,12 @@
           <w:rFonts w:ascii="Times New Roman" w:hAnsi="Times New Roman" w:cs="Times New Roman"/>
           <w:sz w:val="24"/>
         </w:rPr>
-        <w:fldChar w:fldCharType="begin"/>
-      </w:r>
-      <w:r>
-        <w:rPr>
-          <w:rFonts w:ascii="Times New Roman" w:hAnsi="Times New Roman" w:cs="Times New Roman"/>
-          <w:sz w:val="24"/>
-        </w:rPr>
-        <w:instrText xml:space="preserve"> SEQ Graph \* ARABIC </w:instrText>
-      </w:r>
-      <w:r>
-        <w:rPr>
-          <w:rFonts w:ascii="Times New Roman" w:hAnsi="Times New Roman" w:cs="Times New Roman"/>
-          <w:sz w:val="24"/>
-        </w:rPr>
-        <w:fldChar w:fldCharType="separate"/>
-      </w:r>
-      <w:r>
-        <w:rPr>
-          <w:rFonts w:ascii="Times New Roman" w:hAnsi="Times New Roman" w:cs="Times New Roman"/>
-          <w:sz w:val="24"/>
-        </w:rPr>
-        <w:t>3</w:t>
-      </w:r>
-      <w:r>
-        <w:rPr>
-          <w:rFonts w:ascii="Times New Roman" w:hAnsi="Times New Roman" w:cs="Times New Roman"/>
-          <w:sz w:val="24"/>
-        </w:rPr>
-        <w:fldChar w:fldCharType="end"/>
+        <w:t>3b</w:t>
       </w:r>
     </w:p>
     <w:sectPr>
-      <w:headerReference w:type="default" r:id="rId9"/>
-      <w:footerReference w:type="default" r:id="rId10"/>
+      <w:headerReference w:type="default" r:id="rId10"/>
+      <w:footerReference w:type="default" r:id="rId11"/>
       <w:pgSz w:w="11906" w:h="16838"/>
       <w:pgMar w:top="1440" w:right="1800" w:bottom="1440" w:left="1800" w:header="851" w:footer="992" w:gutter="0"/>
       <w:cols w:space="425"/>
@@ -782,6 +885,7 @@
         <w:docPartUnique/>
       </w:docPartObj>
     </w:sdtPr>
+    <w:sdtEndPr/>
     <w:sdtContent>
       <w:p>
         <w:pPr>

</xml_diff>